<commit_message>
Cleaned up exercises and made shell into pdf too
</commit_message>
<xml_diff>
--- a/python/exercises/matplotlib_exercises_solutions.docx
+++ b/python/exercises/matplotlib_exercises_solutions.docx
@@ -10,8 +10,6 @@
           <w:sz w:val="42"/>
         </w:rPr>
       </w:pPr>
-      <w:bookmarkStart w:id="0" w:name="_GoBack"/>
-      <w:bookmarkEnd w:id="0"/>
       <w:r>
         <w:rPr>
           <w:rFonts w:ascii="Calibri" w:hAnsi="Calibri"/>
@@ -495,6 +493,7 @@
         <w:pStyle w:val="Title"/>
         <w:rPr>
           <w:rFonts w:ascii="Calibri" w:hAnsi="Calibri"/>
+          <w:b w:val="0"/>
           <w:sz w:val="26"/>
         </w:rPr>
       </w:pPr>
@@ -502,6 +501,7 @@
         <w:rPr>
           <w:rStyle w:val="Strong"/>
           <w:rFonts w:ascii="Calibri" w:hAnsi="Calibri"/>
+          <w:b/>
           <w:sz w:val="26"/>
         </w:rPr>
         <w:t>1. Let's</w:t>
@@ -510,6 +510,7 @@
         <w:rPr>
           <w:rStyle w:val="Strong"/>
           <w:rFonts w:ascii="Calibri" w:hAnsi="Calibri"/>
+          <w:b/>
           <w:sz w:val="26"/>
         </w:rPr>
         <w:t xml:space="preserve"> import Matplotlib and create our first plot</w:t>
@@ -518,6 +519,7 @@
         <w:rPr>
           <w:rStyle w:val="Strong"/>
           <w:rFonts w:ascii="Calibri" w:hAnsi="Calibri"/>
+          <w:b/>
           <w:sz w:val="26"/>
         </w:rPr>
         <w:t xml:space="preserve">. </w:t>
@@ -793,6 +795,7 @@
         <w:rPr>
           <w:rStyle w:val="Strong"/>
           <w:rFonts w:ascii="Calibri" w:hAnsi="Calibri"/>
+          <w:b/>
           <w:sz w:val="26"/>
         </w:rPr>
       </w:pPr>
@@ -800,6 +803,7 @@
         <w:rPr>
           <w:rStyle w:val="Strong"/>
           <w:rFonts w:ascii="Calibri" w:hAnsi="Calibri"/>
+          <w:b/>
           <w:sz w:val="26"/>
         </w:rPr>
         <w:t xml:space="preserve">2. </w:t>
@@ -808,6 +812,7 @@
         <w:rPr>
           <w:rStyle w:val="Strong"/>
           <w:rFonts w:ascii="Calibri" w:hAnsi="Calibri"/>
+          <w:b/>
           <w:sz w:val="26"/>
         </w:rPr>
         <w:t>Let's</w:t>
@@ -816,6 +821,7 @@
         <w:rPr>
           <w:rStyle w:val="Strong"/>
           <w:rFonts w:ascii="Calibri" w:hAnsi="Calibri"/>
+          <w:b/>
           <w:sz w:val="26"/>
         </w:rPr>
         <w:t xml:space="preserve"> create a pretty plot of save chemistry data</w:t>
@@ -824,6 +830,7 @@
         <w:rPr>
           <w:rStyle w:val="Strong"/>
           <w:rFonts w:ascii="Calibri" w:hAnsi="Calibri"/>
+          <w:b/>
           <w:sz w:val="26"/>
         </w:rPr>
         <w:t>.</w:t>
@@ -980,6 +987,7 @@
         <w:rPr>
           <w:rStyle w:val="Strong"/>
           <w:rFonts w:ascii="Calibri" w:hAnsi="Calibri"/>
+          <w:b/>
           <w:sz w:val="26"/>
         </w:rPr>
       </w:pPr>
@@ -987,6 +995,7 @@
         <w:rPr>
           <w:rStyle w:val="Strong"/>
           <w:rFonts w:ascii="Calibri" w:hAnsi="Calibri"/>
+          <w:b/>
           <w:sz w:val="26"/>
         </w:rPr>
         <w:t>3. Let's</w:t>
@@ -995,6 +1004,7 @@
         <w:rPr>
           <w:rStyle w:val="Strong"/>
           <w:rFonts w:ascii="Calibri" w:hAnsi="Calibri"/>
+          <w:b/>
           <w:sz w:val="26"/>
         </w:rPr>
         <w:t xml:space="preserve"> add a second line to our example</w:t>
@@ -1003,6 +1013,7 @@
         <w:rPr>
           <w:rStyle w:val="Strong"/>
           <w:rFonts w:ascii="Calibri" w:hAnsi="Calibri"/>
+          <w:b/>
           <w:sz w:val="26"/>
         </w:rPr>
         <w:t>.</w:t>
@@ -1691,18 +1702,11 @@
     <w:p>
       <w:pPr>
         <w:pStyle w:val="Heading1"/>
-        <w:jc w:val="left"/>
         <w:rPr>
           <w:rFonts w:ascii="Calibri" w:hAnsi="Calibri"/>
           <w:sz w:val="42"/>
         </w:rPr>
       </w:pPr>
-      <w:r>
-        <w:rPr>
-          <w:rFonts w:ascii="Calibri" w:hAnsi="Calibri"/>
-        </w:rPr>
-        <w:t xml:space="preserve">     </w:t>
-      </w:r>
       <w:r>
         <w:rPr>
           <w:rFonts w:ascii="Calibri" w:hAnsi="Calibri"/>
@@ -2116,6 +2120,7 @@
         <w:pStyle w:val="Title"/>
         <w:rPr>
           <w:rFonts w:ascii="Calibri" w:hAnsi="Calibri"/>
+          <w:b w:val="0"/>
           <w:sz w:val="26"/>
         </w:rPr>
       </w:pPr>
@@ -2123,6 +2128,7 @@
         <w:rPr>
           <w:rStyle w:val="Strong"/>
           <w:rFonts w:ascii="Calibri" w:hAnsi="Calibri"/>
+          <w:b/>
           <w:sz w:val="26"/>
         </w:rPr>
         <w:t xml:space="preserve">1. Let's </w:t>
@@ -2131,6 +2137,7 @@
         <w:rPr>
           <w:rStyle w:val="Strong"/>
           <w:rFonts w:ascii="Calibri" w:hAnsi="Calibri"/>
+          <w:b/>
           <w:sz w:val="26"/>
         </w:rPr>
         <w:t>re-use our previous example with different axes</w:t>
@@ -2139,6 +2146,7 @@
         <w:rPr>
           <w:rStyle w:val="Strong"/>
           <w:rFonts w:ascii="Calibri" w:hAnsi="Calibri"/>
+          <w:b/>
           <w:sz w:val="26"/>
         </w:rPr>
         <w:t xml:space="preserve">. </w:t>
@@ -3477,7 +3485,10 @@
       <w:pPr>
         <w:pStyle w:val="Heading2"/>
         <w:rPr>
-          <w:rFonts w:ascii="Calibri" w:hAnsi="Calibri"/>
+          <w:rStyle w:val="Strong"/>
+          <w:rFonts w:ascii="Calibri" w:hAnsi="Calibri"/>
+          <w:b/>
+          <w:bCs/>
           <w:kern w:val="32"/>
           <w:sz w:val="30"/>
         </w:rPr>
@@ -3498,16 +3509,6 @@
         </w:rPr>
         <w:t>plotting gridded data using Basemap</w:t>
       </w:r>
-    </w:p>
-    <w:p>
-      <w:pPr>
-        <w:pStyle w:val="Title"/>
-        <w:rPr>
-          <w:rStyle w:val="Strong"/>
-          <w:rFonts w:ascii="Calibri" w:hAnsi="Calibri"/>
-          <w:sz w:val="26"/>
-        </w:rPr>
-      </w:pPr>
     </w:p>
     <w:p>
       <w:pPr>
@@ -3609,6 +3610,7 @@
         <w:pStyle w:val="Title"/>
         <w:rPr>
           <w:rFonts w:ascii="Calibri" w:hAnsi="Calibri"/>
+          <w:b w:val="0"/>
           <w:sz w:val="26"/>
         </w:rPr>
       </w:pPr>
@@ -3616,6 +3618,7 @@
         <w:rPr>
           <w:rStyle w:val="Strong"/>
           <w:rFonts w:ascii="Calibri" w:hAnsi="Calibri"/>
+          <w:b/>
           <w:sz w:val="26"/>
         </w:rPr>
         <w:t>1. Let's</w:t>
@@ -3624,6 +3627,7 @@
         <w:rPr>
           <w:rStyle w:val="Strong"/>
           <w:rFonts w:ascii="Calibri" w:hAnsi="Calibri"/>
+          <w:b/>
           <w:sz w:val="26"/>
         </w:rPr>
         <w:t xml:space="preserve"> grab some data from a NetCDF file</w:t>
@@ -3632,6 +3636,7 @@
         <w:rPr>
           <w:rStyle w:val="Strong"/>
           <w:rFonts w:ascii="Calibri" w:hAnsi="Calibri"/>
+          <w:b/>
           <w:sz w:val="26"/>
         </w:rPr>
         <w:t xml:space="preserve"> and quickly plot it</w:t>
@@ -3640,6 +3645,7 @@
         <w:rPr>
           <w:rStyle w:val="Strong"/>
           <w:rFonts w:ascii="Calibri" w:hAnsi="Calibri"/>
+          <w:b/>
           <w:sz w:val="26"/>
         </w:rPr>
         <w:t xml:space="preserve">. </w:t>
@@ -4160,6 +4166,7 @@
         <w:rPr>
           <w:rStyle w:val="Strong"/>
           <w:rFonts w:ascii="Calibri" w:hAnsi="Calibri"/>
+          <w:b/>
           <w:sz w:val="26"/>
         </w:rPr>
       </w:pPr>
@@ -4167,6 +4174,7 @@
         <w:rPr>
           <w:rStyle w:val="Strong"/>
           <w:rFonts w:ascii="Calibri" w:hAnsi="Calibri"/>
+          <w:b/>
           <w:sz w:val="26"/>
         </w:rPr>
         <w:t>2. Let's</w:t>
@@ -4175,6 +4183,7 @@
         <w:rPr>
           <w:rStyle w:val="Strong"/>
           <w:rFonts w:ascii="Calibri" w:hAnsi="Calibri"/>
+          <w:b/>
           <w:sz w:val="26"/>
         </w:rPr>
         <w:t xml:space="preserve"> jazz up the plot by adding some features</w:t>
@@ -4183,6 +4192,7 @@
         <w:rPr>
           <w:rStyle w:val="Strong"/>
           <w:rFonts w:ascii="Calibri" w:hAnsi="Calibri"/>
+          <w:b/>
           <w:sz w:val="26"/>
         </w:rPr>
         <w:t>.</w:t>
@@ -5065,6 +5075,8 @@
         </w:rPr>
         <w:br/>
       </w:r>
+      <w:bookmarkStart w:id="0" w:name="_GoBack"/>
+      <w:bookmarkEnd w:id="0"/>
     </w:p>
     <w:p>
       <w:pPr>
@@ -7254,6 +7266,7 @@
   <w:style w:type="character" w:default="1" w:styleId="DefaultParagraphFont">
     <w:name w:val="Default Paragraph Font"/>
     <w:uiPriority w:val="1"/>
+    <w:semiHidden/>
     <w:unhideWhenUsed/>
   </w:style>
   <w:style w:type="table" w:default="1" w:styleId="TableNormal">
@@ -7261,7 +7274,6 @@
     <w:uiPriority w:val="99"/>
     <w:semiHidden/>
     <w:unhideWhenUsed/>
-    <w:qFormat/>
     <w:tblPr>
       <w:tblInd w:w="0" w:type="dxa"/>
       <w:tblCellMar>
@@ -7706,7 +7718,7 @@
 </file>
 
 <file path=customXml/itemProps1.xml><?xml version="1.0" encoding="utf-8"?>
-<ds:datastoreItem xmlns:ds="http://schemas.openxmlformats.org/officeDocument/2006/customXml" ds:itemID="{1F7138A3-DB6A-4D3A-9366-383A7F722303}">
+<ds:datastoreItem xmlns:ds="http://schemas.openxmlformats.org/officeDocument/2006/customXml" ds:itemID="{75A80252-51C7-4EFB-9035-DD62B8058C44}">
   <ds:schemaRefs>
     <ds:schemaRef ds:uri="http://schemas.openxmlformats.org/officeDocument/2006/bibliography"/>
   </ds:schemaRefs>

</xml_diff>